<commit_message>
update notes on development process and network design
</commit_message>
<xml_diff>
--- a/Networks/Networks - Design.docx
+++ b/Networks/Networks - Design.docx
@@ -145,7 +145,13 @@
         <w:t xml:space="preserve">Good network design provides as much redundancy as possible for the budget allowed. </w:t>
       </w:r>
       <w:r>
-        <w:t>In order to provide redundancy, each switch must connect to more than one switch. To do this there are several layers to the network:</w:t>
+        <w:t xml:space="preserve">In order to provide redundancy, each switch must connect to more than one switch. To do this </w:t>
+      </w:r>
+      <w:r>
+        <w:t xml:space="preserve">in campus design </w:t>
+      </w:r>
+      <w:r>
+        <w:t>there are several layers to the network:</w:t>
       </w:r>
     </w:p>
     <w:p>
@@ -384,6 +390,244 @@
       </w:r>
     </w:p>
     <w:p/>
+    <w:p>
+      <w:r>
+        <w:t>The campus network design allows for good north-south data transfer (i.e. client to internet).</w:t>
+      </w:r>
+    </w:p>
+    <w:p>
+      <w:pPr>
+        <w:pStyle w:val="Heading2"/>
+      </w:pPr>
+      <w:r>
+        <w:t>Datacenter Network Design</w:t>
+      </w:r>
+    </w:p>
+    <w:p>
+      <w:r>
+        <w:t>Since datacenters contain many machines which are often connected in distributed system. Very fast interlink speeds, east-west data transfer (i.e. client to client), are required. Due to the number of hops required for client to client transfer in the campus network design, a different design is needed.</w:t>
+      </w:r>
+    </w:p>
+    <w:p/>
+    <w:p>
+      <w:r>
+        <w:t>Modern datacenters have two layers:</w:t>
+      </w:r>
+    </w:p>
+    <w:p>
+      <w:pPr>
+        <w:pStyle w:val="ListParagraph"/>
+        <w:numPr>
+          <w:ilvl w:val="0"/>
+          <w:numId w:val="6"/>
+        </w:numPr>
+      </w:pPr>
+      <w:r>
+        <w:t>overlay - connect to internet and provide automation within the network</w:t>
+      </w:r>
+    </w:p>
+    <w:p>
+      <w:pPr>
+        <w:pStyle w:val="ListParagraph"/>
+        <w:numPr>
+          <w:ilvl w:val="0"/>
+          <w:numId w:val="6"/>
+        </w:numPr>
+      </w:pPr>
+      <w:r>
+        <w:t>underlay - connects all clients</w:t>
+      </w:r>
+    </w:p>
+    <w:p/>
+    <w:p>
+      <w:pPr>
+        <w:pStyle w:val="Heading3"/>
+      </w:pPr>
+      <w:r>
+        <w:lastRenderedPageBreak/>
+        <w:t>Underlay - Spine/Leaf Design</w:t>
+      </w:r>
+    </w:p>
+    <w:p>
+      <w:r>
+        <w:t>Spine-leaf design is used in modern data centers to ensure fast east-west tranfer:</w:t>
+      </w:r>
+    </w:p>
+    <w:p>
+      <w:pPr>
+        <w:pStyle w:val="ListParagraph"/>
+        <w:numPr>
+          <w:ilvl w:val="0"/>
+          <w:numId w:val="2"/>
+        </w:numPr>
+      </w:pPr>
+      <w:r>
+        <w:t>Leaf - each leaf is a switch based in the server rack connected to all the application servers (clients) in the rack and all spines in the system</w:t>
+      </w:r>
+    </w:p>
+    <w:p>
+      <w:pPr>
+        <w:pStyle w:val="ListParagraph"/>
+        <w:numPr>
+          <w:ilvl w:val="0"/>
+          <w:numId w:val="2"/>
+        </w:numPr>
+      </w:pPr>
+      <w:r>
+        <w:t>Spine - each spine is connected to all the leafs in the system</w:t>
+      </w:r>
+    </w:p>
+    <w:p/>
+    <w:p>
+      <w:r>
+        <w:t>.</w:t>
+      </w:r>
+    </w:p>
+    <w:p>
+      <w:pPr>
+        <w:jc w:val="center"/>
+        <w:rPr>
+          <w:rFonts w:ascii="Times New Roman" w:eastAsia="Times New Roman" w:hAnsi="Times New Roman" w:cs="Times New Roman"/>
+          <w:lang w:eastAsia="en-GB"/>
+        </w:rPr>
+      </w:pPr>
+      <w:r>
+        <w:rPr>
+          <w:rFonts w:ascii="Times New Roman" w:eastAsia="Times New Roman" w:hAnsi="Times New Roman" w:cs="Times New Roman"/>
+          <w:lang w:eastAsia="en-GB"/>
+        </w:rPr>
+        <w:fldChar w:fldCharType="begin"/>
+      </w:r>
+      <w:r>
+        <w:rPr>
+          <w:rFonts w:ascii="Times New Roman" w:eastAsia="Times New Roman" w:hAnsi="Times New Roman" w:cs="Times New Roman"/>
+          <w:lang w:eastAsia="en-GB"/>
+        </w:rPr>
+        <w:instrText xml:space="preserve"> INCLUDEPICTURE "https://i.stack.imgur.com/3OZVI.png" \* MERGEFORMATINET </w:instrText>
+      </w:r>
+      <w:r>
+        <w:rPr>
+          <w:rFonts w:ascii="Times New Roman" w:eastAsia="Times New Roman" w:hAnsi="Times New Roman" w:cs="Times New Roman"/>
+          <w:lang w:eastAsia="en-GB"/>
+        </w:rPr>
+        <w:fldChar w:fldCharType="separate"/>
+      </w:r>
+      <w:r>
+        <w:rPr>
+          <w:rFonts w:ascii="Times New Roman" w:eastAsia="Times New Roman" w:hAnsi="Times New Roman" w:cs="Times New Roman"/>
+          <w:noProof/>
+          <w:lang w:eastAsia="en-GB"/>
+        </w:rPr>
+        <w:drawing>
+          <wp:inline distT="0" distB="0" distL="0" distR="0" wp14:anchorId="181AEF24" wp14:editId="059C49A8">
+            <wp:extent cx="4122174" cy="1772453"/>
+            <wp:effectExtent l="0" t="0" r="5715" b="5715"/>
+            <wp:docPr id="2" name="Picture 2" descr="Spine &amp; Leaf topology question - Network Engineering Stack Exchange"/>
+            <wp:cNvGraphicFramePr>
+              <a:graphicFrameLocks xmlns:a="http://schemas.openxmlformats.org/drawingml/2006/main" noChangeAspect="1"/>
+            </wp:cNvGraphicFramePr>
+            <a:graphic xmlns:a="http://schemas.openxmlformats.org/drawingml/2006/main">
+              <a:graphicData uri="http://schemas.openxmlformats.org/drawingml/2006/picture">
+                <pic:pic xmlns:pic="http://schemas.openxmlformats.org/drawingml/2006/picture">
+                  <pic:nvPicPr>
+                    <pic:cNvPr id="0" name="Picture 1" descr="Spine &amp; Leaf topology question - Network Engineering Stack Exchange"/>
+                    <pic:cNvPicPr>
+                      <a:picLocks noChangeAspect="1" noChangeArrowheads="1"/>
+                    </pic:cNvPicPr>
+                  </pic:nvPicPr>
+                  <pic:blipFill>
+                    <a:blip r:embed="rId9" cstate="print">
+                      <a:extLst>
+                        <a:ext uri="{28A0092B-C50C-407E-A947-70E740481C1C}">
+                          <a14:useLocalDpi xmlns:a14="http://schemas.microsoft.com/office/drawing/2010/main" val="0"/>
+                        </a:ext>
+                      </a:extLst>
+                    </a:blip>
+                    <a:srcRect/>
+                    <a:stretch>
+                      <a:fillRect/>
+                    </a:stretch>
+                  </pic:blipFill>
+                  <pic:spPr bwMode="auto">
+                    <a:xfrm>
+                      <a:off x="0" y="0"/>
+                      <a:ext cx="4129526" cy="1775614"/>
+                    </a:xfrm>
+                    <a:prstGeom prst="rect">
+                      <a:avLst/>
+                    </a:prstGeom>
+                    <a:noFill/>
+                    <a:ln>
+                      <a:noFill/>
+                    </a:ln>
+                  </pic:spPr>
+                </pic:pic>
+              </a:graphicData>
+            </a:graphic>
+          </wp:inline>
+        </w:drawing>
+      </w:r>
+      <w:r>
+        <w:rPr>
+          <w:rFonts w:ascii="Times New Roman" w:eastAsia="Times New Roman" w:hAnsi="Times New Roman" w:cs="Times New Roman"/>
+          <w:lang w:eastAsia="en-GB"/>
+        </w:rPr>
+        <w:fldChar w:fldCharType="end"/>
+      </w:r>
+    </w:p>
+    <w:p/>
+    <w:p/>
+    <w:p>
+      <w:r>
+        <w:t xml:space="preserve"> </w:t>
+      </w:r>
+      <w:r>
+        <w:t>Since all leafs and spines are meshed to eachother, there is a maximum of 2 hops from any client to another, making response times very quick</w:t>
+      </w:r>
+      <w:r>
+        <w:t>. The main downside to this system design is the number of cables involved.</w:t>
+      </w:r>
+    </w:p>
+    <w:p/>
+    <w:p>
+      <w:r>
+        <w:t>Typically</w:t>
+      </w:r>
+      <w:r>
+        <w:t>,</w:t>
+      </w:r>
+      <w:r>
+        <w:t xml:space="preserve"> connections between leaves and spines are layer 3. </w:t>
+      </w:r>
+      <w:r>
+        <w:t>This gives a few advantages:</w:t>
+      </w:r>
+    </w:p>
+    <w:p>
+      <w:pPr>
+        <w:pStyle w:val="ListParagraph"/>
+        <w:numPr>
+          <w:ilvl w:val="0"/>
+          <w:numId w:val="3"/>
+        </w:numPr>
+      </w:pPr>
+      <w:r>
+        <w:t>links avoid being blocked by spanning tree (l2 loop prevention)</w:t>
+      </w:r>
+    </w:p>
+    <w:p>
+      <w:pPr>
+        <w:pStyle w:val="ListParagraph"/>
+        <w:numPr>
+          <w:ilvl w:val="0"/>
+          <w:numId w:val="3"/>
+        </w:numPr>
+      </w:pPr>
+      <w:r>
+        <w:t>links can be load balanced</w:t>
+      </w:r>
+    </w:p>
+    <w:p/>
     <w:sectPr>
       <w:pgSz w:w="11906" w:h="16838"/>
       <w:pgMar w:top="1440" w:right="1440" w:bottom="1440" w:left="1440" w:header="708" w:footer="708" w:gutter="0"/>
@@ -397,6 +641,232 @@
 <file path=word/numbering.xml><?xml version="1.0" encoding="utf-8"?>
 <w:numbering xmlns:wpc="http://schemas.microsoft.com/office/word/2010/wordprocessingCanvas" xmlns:cx="http://schemas.microsoft.com/office/drawing/2014/chartex" xmlns:cx1="http://schemas.microsoft.com/office/drawing/2015/9/8/chartex" xmlns:cx2="http://schemas.microsoft.com/office/drawing/2015/10/21/chartex" xmlns:cx3="http://schemas.microsoft.com/office/drawing/2016/5/9/chartex" xmlns:cx4="http://schemas.microsoft.com/office/drawing/2016/5/10/chartex" xmlns:cx5="http://schemas.microsoft.com/office/drawing/2016/5/11/chartex" xmlns:cx6="http://schemas.microsoft.com/office/drawing/2016/5/12/chartex" xmlns:cx7="http://schemas.microsoft.com/office/drawing/2016/5/13/chartex" xmlns:cx8="http://schemas.microsoft.com/office/drawing/2016/5/14/chartex" xmlns:mc="http://schemas.openxmlformats.org/markup-compatibility/2006" xmlns:aink="http://schemas.microsoft.com/office/drawing/2016/ink" xmlns:am3d="http://schemas.microsoft.com/office/drawing/2017/model3d" xmlns:o="urn:schemas-microsoft-com:office:office" xmlns:r="http://schemas.openxmlformats.org/officeDocument/2006/relationships" xmlns:m="http://schemas.openxmlformats.org/officeDocument/2006/math" xmlns:v="urn:schemas-microsoft-com:vml" xmlns:wp14="http://schemas.microsoft.com/office/word/2010/wordprocessingDrawing" xmlns:wp="http://schemas.openxmlformats.org/drawingml/2006/wordprocessingDrawing" xmlns:w10="urn:schemas-microsoft-com:office:word" xmlns:w="http://schemas.openxmlformats.org/wordprocessingml/2006/main" xmlns:w14="http://schemas.microsoft.com/office/word/2010/wordml" xmlns:w15="http://schemas.microsoft.com/office/word/2012/wordml" xmlns:w16cex="http://schemas.microsoft.com/office/word/2018/wordml/cex" xmlns:w16cid="http://schemas.microsoft.com/office/word/2016/wordml/cid" xmlns:w16="http://schemas.microsoft.com/office/word/2018/wordml" xmlns:w16se="http://schemas.microsoft.com/office/word/2015/wordml/symex" xmlns:wpg="http://schemas.microsoft.com/office/word/2010/wordprocessingGroup" xmlns:wpi="http://schemas.microsoft.com/office/word/2010/wordprocessingInk" xmlns:wne="http://schemas.microsoft.com/office/word/2006/wordml" xmlns:wps="http://schemas.microsoft.com/office/word/2010/wordprocessingShape" mc:Ignorable="w14 w15 w16se w16cid w16 w16cex wp14">
   <w:abstractNum w:abstractNumId="0" w15:restartNumberingAfterBreak="0">
+    <w:nsid w:val="0D814129"/>
+    <w:multiLevelType w:val="hybridMultilevel"/>
+    <w:tmpl w:val="EBE0986E"/>
+    <w:lvl w:ilvl="0" w:tplc="08090001">
+      <w:start w:val="1"/>
+      <w:numFmt w:val="bullet"/>
+      <w:lvlText w:val=""/>
+      <w:lvlJc w:val="left"/>
+      <w:pPr>
+        <w:ind w:left="778" w:hanging="360"/>
+      </w:pPr>
+      <w:rPr>
+        <w:rFonts w:ascii="Symbol" w:hAnsi="Symbol" w:hint="default"/>
+      </w:rPr>
+    </w:lvl>
+    <w:lvl w:ilvl="1" w:tplc="08090003" w:tentative="1">
+      <w:start w:val="1"/>
+      <w:numFmt w:val="bullet"/>
+      <w:lvlText w:val="o"/>
+      <w:lvlJc w:val="left"/>
+      <w:pPr>
+        <w:ind w:left="1498" w:hanging="360"/>
+      </w:pPr>
+      <w:rPr>
+        <w:rFonts w:ascii="Courier New" w:hAnsi="Courier New" w:cs="Courier New" w:hint="default"/>
+      </w:rPr>
+    </w:lvl>
+    <w:lvl w:ilvl="2" w:tplc="08090005" w:tentative="1">
+      <w:start w:val="1"/>
+      <w:numFmt w:val="bullet"/>
+      <w:lvlText w:val=""/>
+      <w:lvlJc w:val="left"/>
+      <w:pPr>
+        <w:ind w:left="2218" w:hanging="360"/>
+      </w:pPr>
+      <w:rPr>
+        <w:rFonts w:ascii="Wingdings" w:hAnsi="Wingdings" w:hint="default"/>
+      </w:rPr>
+    </w:lvl>
+    <w:lvl w:ilvl="3" w:tplc="08090001" w:tentative="1">
+      <w:start w:val="1"/>
+      <w:numFmt w:val="bullet"/>
+      <w:lvlText w:val=""/>
+      <w:lvlJc w:val="left"/>
+      <w:pPr>
+        <w:ind w:left="2938" w:hanging="360"/>
+      </w:pPr>
+      <w:rPr>
+        <w:rFonts w:ascii="Symbol" w:hAnsi="Symbol" w:hint="default"/>
+      </w:rPr>
+    </w:lvl>
+    <w:lvl w:ilvl="4" w:tplc="08090003" w:tentative="1">
+      <w:start w:val="1"/>
+      <w:numFmt w:val="bullet"/>
+      <w:lvlText w:val="o"/>
+      <w:lvlJc w:val="left"/>
+      <w:pPr>
+        <w:ind w:left="3658" w:hanging="360"/>
+      </w:pPr>
+      <w:rPr>
+        <w:rFonts w:ascii="Courier New" w:hAnsi="Courier New" w:cs="Courier New" w:hint="default"/>
+      </w:rPr>
+    </w:lvl>
+    <w:lvl w:ilvl="5" w:tplc="08090005" w:tentative="1">
+      <w:start w:val="1"/>
+      <w:numFmt w:val="bullet"/>
+      <w:lvlText w:val=""/>
+      <w:lvlJc w:val="left"/>
+      <w:pPr>
+        <w:ind w:left="4378" w:hanging="360"/>
+      </w:pPr>
+      <w:rPr>
+        <w:rFonts w:ascii="Wingdings" w:hAnsi="Wingdings" w:hint="default"/>
+      </w:rPr>
+    </w:lvl>
+    <w:lvl w:ilvl="6" w:tplc="08090001" w:tentative="1">
+      <w:start w:val="1"/>
+      <w:numFmt w:val="bullet"/>
+      <w:lvlText w:val=""/>
+      <w:lvlJc w:val="left"/>
+      <w:pPr>
+        <w:ind w:left="5098" w:hanging="360"/>
+      </w:pPr>
+      <w:rPr>
+        <w:rFonts w:ascii="Symbol" w:hAnsi="Symbol" w:hint="default"/>
+      </w:rPr>
+    </w:lvl>
+    <w:lvl w:ilvl="7" w:tplc="08090003" w:tentative="1">
+      <w:start w:val="1"/>
+      <w:numFmt w:val="bullet"/>
+      <w:lvlText w:val="o"/>
+      <w:lvlJc w:val="left"/>
+      <w:pPr>
+        <w:ind w:left="5818" w:hanging="360"/>
+      </w:pPr>
+      <w:rPr>
+        <w:rFonts w:ascii="Courier New" w:hAnsi="Courier New" w:cs="Courier New" w:hint="default"/>
+      </w:rPr>
+    </w:lvl>
+    <w:lvl w:ilvl="8" w:tplc="08090005" w:tentative="1">
+      <w:start w:val="1"/>
+      <w:numFmt w:val="bullet"/>
+      <w:lvlText w:val=""/>
+      <w:lvlJc w:val="left"/>
+      <w:pPr>
+        <w:ind w:left="6538" w:hanging="360"/>
+      </w:pPr>
+      <w:rPr>
+        <w:rFonts w:ascii="Wingdings" w:hAnsi="Wingdings" w:hint="default"/>
+      </w:rPr>
+    </w:lvl>
+  </w:abstractNum>
+  <w:abstractNum w:abstractNumId="1" w15:restartNumberingAfterBreak="0">
+    <w:nsid w:val="0E266856"/>
+    <w:multiLevelType w:val="hybridMultilevel"/>
+    <w:tmpl w:val="F558DEBA"/>
+    <w:lvl w:ilvl="0" w:tplc="08090001">
+      <w:start w:val="1"/>
+      <w:numFmt w:val="bullet"/>
+      <w:lvlText w:val=""/>
+      <w:lvlJc w:val="left"/>
+      <w:pPr>
+        <w:ind w:left="720" w:hanging="360"/>
+      </w:pPr>
+      <w:rPr>
+        <w:rFonts w:ascii="Symbol" w:hAnsi="Symbol" w:hint="default"/>
+      </w:rPr>
+    </w:lvl>
+    <w:lvl w:ilvl="1" w:tplc="08090003" w:tentative="1">
+      <w:start w:val="1"/>
+      <w:numFmt w:val="bullet"/>
+      <w:lvlText w:val="o"/>
+      <w:lvlJc w:val="left"/>
+      <w:pPr>
+        <w:ind w:left="1440" w:hanging="360"/>
+      </w:pPr>
+      <w:rPr>
+        <w:rFonts w:ascii="Courier New" w:hAnsi="Courier New" w:cs="Courier New" w:hint="default"/>
+      </w:rPr>
+    </w:lvl>
+    <w:lvl w:ilvl="2" w:tplc="08090005" w:tentative="1">
+      <w:start w:val="1"/>
+      <w:numFmt w:val="bullet"/>
+      <w:lvlText w:val=""/>
+      <w:lvlJc w:val="left"/>
+      <w:pPr>
+        <w:ind w:left="2160" w:hanging="360"/>
+      </w:pPr>
+      <w:rPr>
+        <w:rFonts w:ascii="Wingdings" w:hAnsi="Wingdings" w:hint="default"/>
+      </w:rPr>
+    </w:lvl>
+    <w:lvl w:ilvl="3" w:tplc="08090001" w:tentative="1">
+      <w:start w:val="1"/>
+      <w:numFmt w:val="bullet"/>
+      <w:lvlText w:val=""/>
+      <w:lvlJc w:val="left"/>
+      <w:pPr>
+        <w:ind w:left="2880" w:hanging="360"/>
+      </w:pPr>
+      <w:rPr>
+        <w:rFonts w:ascii="Symbol" w:hAnsi="Symbol" w:hint="default"/>
+      </w:rPr>
+    </w:lvl>
+    <w:lvl w:ilvl="4" w:tplc="08090003" w:tentative="1">
+      <w:start w:val="1"/>
+      <w:numFmt w:val="bullet"/>
+      <w:lvlText w:val="o"/>
+      <w:lvlJc w:val="left"/>
+      <w:pPr>
+        <w:ind w:left="3600" w:hanging="360"/>
+      </w:pPr>
+      <w:rPr>
+        <w:rFonts w:ascii="Courier New" w:hAnsi="Courier New" w:cs="Courier New" w:hint="default"/>
+      </w:rPr>
+    </w:lvl>
+    <w:lvl w:ilvl="5" w:tplc="08090005" w:tentative="1">
+      <w:start w:val="1"/>
+      <w:numFmt w:val="bullet"/>
+      <w:lvlText w:val=""/>
+      <w:lvlJc w:val="left"/>
+      <w:pPr>
+        <w:ind w:left="4320" w:hanging="360"/>
+      </w:pPr>
+      <w:rPr>
+        <w:rFonts w:ascii="Wingdings" w:hAnsi="Wingdings" w:hint="default"/>
+      </w:rPr>
+    </w:lvl>
+    <w:lvl w:ilvl="6" w:tplc="08090001" w:tentative="1">
+      <w:start w:val="1"/>
+      <w:numFmt w:val="bullet"/>
+      <w:lvlText w:val=""/>
+      <w:lvlJc w:val="left"/>
+      <w:pPr>
+        <w:ind w:left="5040" w:hanging="360"/>
+      </w:pPr>
+      <w:rPr>
+        <w:rFonts w:ascii="Symbol" w:hAnsi="Symbol" w:hint="default"/>
+      </w:rPr>
+    </w:lvl>
+    <w:lvl w:ilvl="7" w:tplc="08090003" w:tentative="1">
+      <w:start w:val="1"/>
+      <w:numFmt w:val="bullet"/>
+      <w:lvlText w:val="o"/>
+      <w:lvlJc w:val="left"/>
+      <w:pPr>
+        <w:ind w:left="5760" w:hanging="360"/>
+      </w:pPr>
+      <w:rPr>
+        <w:rFonts w:ascii="Courier New" w:hAnsi="Courier New" w:cs="Courier New" w:hint="default"/>
+      </w:rPr>
+    </w:lvl>
+    <w:lvl w:ilvl="8" w:tplc="08090005" w:tentative="1">
+      <w:start w:val="1"/>
+      <w:numFmt w:val="bullet"/>
+      <w:lvlText w:val=""/>
+      <w:lvlJc w:val="left"/>
+      <w:pPr>
+        <w:ind w:left="6480" w:hanging="360"/>
+      </w:pPr>
+      <w:rPr>
+        <w:rFonts w:ascii="Wingdings" w:hAnsi="Wingdings" w:hint="default"/>
+      </w:rPr>
+    </w:lvl>
+  </w:abstractNum>
+  <w:abstractNum w:abstractNumId="2" w15:restartNumberingAfterBreak="0">
     <w:nsid w:val="3EBD0E52"/>
     <w:multiLevelType w:val="hybridMultilevel"/>
     <w:tmpl w:val="039A8326"/>
@@ -511,8 +981,362 @@
       </w:rPr>
     </w:lvl>
   </w:abstractNum>
+  <w:abstractNum w:abstractNumId="3" w15:restartNumberingAfterBreak="0">
+    <w:nsid w:val="56490573"/>
+    <w:multiLevelType w:val="hybridMultilevel"/>
+    <w:tmpl w:val="65248396"/>
+    <w:lvl w:ilvl="0" w:tplc="08090001">
+      <w:start w:val="1"/>
+      <w:numFmt w:val="bullet"/>
+      <w:lvlText w:val=""/>
+      <w:lvlJc w:val="left"/>
+      <w:pPr>
+        <w:ind w:left="1440" w:hanging="360"/>
+      </w:pPr>
+      <w:rPr>
+        <w:rFonts w:ascii="Symbol" w:hAnsi="Symbol" w:hint="default"/>
+      </w:rPr>
+    </w:lvl>
+    <w:lvl w:ilvl="1" w:tplc="08090003" w:tentative="1">
+      <w:start w:val="1"/>
+      <w:numFmt w:val="bullet"/>
+      <w:lvlText w:val="o"/>
+      <w:lvlJc w:val="left"/>
+      <w:pPr>
+        <w:ind w:left="2160" w:hanging="360"/>
+      </w:pPr>
+      <w:rPr>
+        <w:rFonts w:ascii="Courier New" w:hAnsi="Courier New" w:cs="Courier New" w:hint="default"/>
+      </w:rPr>
+    </w:lvl>
+    <w:lvl w:ilvl="2" w:tplc="08090005" w:tentative="1">
+      <w:start w:val="1"/>
+      <w:numFmt w:val="bullet"/>
+      <w:lvlText w:val=""/>
+      <w:lvlJc w:val="left"/>
+      <w:pPr>
+        <w:ind w:left="2880" w:hanging="360"/>
+      </w:pPr>
+      <w:rPr>
+        <w:rFonts w:ascii="Wingdings" w:hAnsi="Wingdings" w:hint="default"/>
+      </w:rPr>
+    </w:lvl>
+    <w:lvl w:ilvl="3" w:tplc="08090001" w:tentative="1">
+      <w:start w:val="1"/>
+      <w:numFmt w:val="bullet"/>
+      <w:lvlText w:val=""/>
+      <w:lvlJc w:val="left"/>
+      <w:pPr>
+        <w:ind w:left="3600" w:hanging="360"/>
+      </w:pPr>
+      <w:rPr>
+        <w:rFonts w:ascii="Symbol" w:hAnsi="Symbol" w:hint="default"/>
+      </w:rPr>
+    </w:lvl>
+    <w:lvl w:ilvl="4" w:tplc="08090003" w:tentative="1">
+      <w:start w:val="1"/>
+      <w:numFmt w:val="bullet"/>
+      <w:lvlText w:val="o"/>
+      <w:lvlJc w:val="left"/>
+      <w:pPr>
+        <w:ind w:left="4320" w:hanging="360"/>
+      </w:pPr>
+      <w:rPr>
+        <w:rFonts w:ascii="Courier New" w:hAnsi="Courier New" w:cs="Courier New" w:hint="default"/>
+      </w:rPr>
+    </w:lvl>
+    <w:lvl w:ilvl="5" w:tplc="08090005" w:tentative="1">
+      <w:start w:val="1"/>
+      <w:numFmt w:val="bullet"/>
+      <w:lvlText w:val=""/>
+      <w:lvlJc w:val="left"/>
+      <w:pPr>
+        <w:ind w:left="5040" w:hanging="360"/>
+      </w:pPr>
+      <w:rPr>
+        <w:rFonts w:ascii="Wingdings" w:hAnsi="Wingdings" w:hint="default"/>
+      </w:rPr>
+    </w:lvl>
+    <w:lvl w:ilvl="6" w:tplc="08090001" w:tentative="1">
+      <w:start w:val="1"/>
+      <w:numFmt w:val="bullet"/>
+      <w:lvlText w:val=""/>
+      <w:lvlJc w:val="left"/>
+      <w:pPr>
+        <w:ind w:left="5760" w:hanging="360"/>
+      </w:pPr>
+      <w:rPr>
+        <w:rFonts w:ascii="Symbol" w:hAnsi="Symbol" w:hint="default"/>
+      </w:rPr>
+    </w:lvl>
+    <w:lvl w:ilvl="7" w:tplc="08090003" w:tentative="1">
+      <w:start w:val="1"/>
+      <w:numFmt w:val="bullet"/>
+      <w:lvlText w:val="o"/>
+      <w:lvlJc w:val="left"/>
+      <w:pPr>
+        <w:ind w:left="6480" w:hanging="360"/>
+      </w:pPr>
+      <w:rPr>
+        <w:rFonts w:ascii="Courier New" w:hAnsi="Courier New" w:cs="Courier New" w:hint="default"/>
+      </w:rPr>
+    </w:lvl>
+    <w:lvl w:ilvl="8" w:tplc="08090005" w:tentative="1">
+      <w:start w:val="1"/>
+      <w:numFmt w:val="bullet"/>
+      <w:lvlText w:val=""/>
+      <w:lvlJc w:val="left"/>
+      <w:pPr>
+        <w:ind w:left="7200" w:hanging="360"/>
+      </w:pPr>
+      <w:rPr>
+        <w:rFonts w:ascii="Wingdings" w:hAnsi="Wingdings" w:hint="default"/>
+      </w:rPr>
+    </w:lvl>
+  </w:abstractNum>
+  <w:abstractNum w:abstractNumId="4" w15:restartNumberingAfterBreak="0">
+    <w:nsid w:val="61512E4D"/>
+    <w:multiLevelType w:val="hybridMultilevel"/>
+    <w:tmpl w:val="15B2D33E"/>
+    <w:lvl w:ilvl="0" w:tplc="08090001">
+      <w:start w:val="1"/>
+      <w:numFmt w:val="bullet"/>
+      <w:lvlText w:val=""/>
+      <w:lvlJc w:val="left"/>
+      <w:pPr>
+        <w:ind w:left="720" w:hanging="360"/>
+      </w:pPr>
+      <w:rPr>
+        <w:rFonts w:ascii="Symbol" w:hAnsi="Symbol" w:hint="default"/>
+      </w:rPr>
+    </w:lvl>
+    <w:lvl w:ilvl="1" w:tplc="08090003" w:tentative="1">
+      <w:start w:val="1"/>
+      <w:numFmt w:val="bullet"/>
+      <w:lvlText w:val="o"/>
+      <w:lvlJc w:val="left"/>
+      <w:pPr>
+        <w:ind w:left="1440" w:hanging="360"/>
+      </w:pPr>
+      <w:rPr>
+        <w:rFonts w:ascii="Courier New" w:hAnsi="Courier New" w:cs="Courier New" w:hint="default"/>
+      </w:rPr>
+    </w:lvl>
+    <w:lvl w:ilvl="2" w:tplc="08090005" w:tentative="1">
+      <w:start w:val="1"/>
+      <w:numFmt w:val="bullet"/>
+      <w:lvlText w:val=""/>
+      <w:lvlJc w:val="left"/>
+      <w:pPr>
+        <w:ind w:left="2160" w:hanging="360"/>
+      </w:pPr>
+      <w:rPr>
+        <w:rFonts w:ascii="Wingdings" w:hAnsi="Wingdings" w:hint="default"/>
+      </w:rPr>
+    </w:lvl>
+    <w:lvl w:ilvl="3" w:tplc="08090001" w:tentative="1">
+      <w:start w:val="1"/>
+      <w:numFmt w:val="bullet"/>
+      <w:lvlText w:val=""/>
+      <w:lvlJc w:val="left"/>
+      <w:pPr>
+        <w:ind w:left="2880" w:hanging="360"/>
+      </w:pPr>
+      <w:rPr>
+        <w:rFonts w:ascii="Symbol" w:hAnsi="Symbol" w:hint="default"/>
+      </w:rPr>
+    </w:lvl>
+    <w:lvl w:ilvl="4" w:tplc="08090003" w:tentative="1">
+      <w:start w:val="1"/>
+      <w:numFmt w:val="bullet"/>
+      <w:lvlText w:val="o"/>
+      <w:lvlJc w:val="left"/>
+      <w:pPr>
+        <w:ind w:left="3600" w:hanging="360"/>
+      </w:pPr>
+      <w:rPr>
+        <w:rFonts w:ascii="Courier New" w:hAnsi="Courier New" w:cs="Courier New" w:hint="default"/>
+      </w:rPr>
+    </w:lvl>
+    <w:lvl w:ilvl="5" w:tplc="08090005" w:tentative="1">
+      <w:start w:val="1"/>
+      <w:numFmt w:val="bullet"/>
+      <w:lvlText w:val=""/>
+      <w:lvlJc w:val="left"/>
+      <w:pPr>
+        <w:ind w:left="4320" w:hanging="360"/>
+      </w:pPr>
+      <w:rPr>
+        <w:rFonts w:ascii="Wingdings" w:hAnsi="Wingdings" w:hint="default"/>
+      </w:rPr>
+    </w:lvl>
+    <w:lvl w:ilvl="6" w:tplc="08090001" w:tentative="1">
+      <w:start w:val="1"/>
+      <w:numFmt w:val="bullet"/>
+      <w:lvlText w:val=""/>
+      <w:lvlJc w:val="left"/>
+      <w:pPr>
+        <w:ind w:left="5040" w:hanging="360"/>
+      </w:pPr>
+      <w:rPr>
+        <w:rFonts w:ascii="Symbol" w:hAnsi="Symbol" w:hint="default"/>
+      </w:rPr>
+    </w:lvl>
+    <w:lvl w:ilvl="7" w:tplc="08090003" w:tentative="1">
+      <w:start w:val="1"/>
+      <w:numFmt w:val="bullet"/>
+      <w:lvlText w:val="o"/>
+      <w:lvlJc w:val="left"/>
+      <w:pPr>
+        <w:ind w:left="5760" w:hanging="360"/>
+      </w:pPr>
+      <w:rPr>
+        <w:rFonts w:ascii="Courier New" w:hAnsi="Courier New" w:cs="Courier New" w:hint="default"/>
+      </w:rPr>
+    </w:lvl>
+    <w:lvl w:ilvl="8" w:tplc="08090005" w:tentative="1">
+      <w:start w:val="1"/>
+      <w:numFmt w:val="bullet"/>
+      <w:lvlText w:val=""/>
+      <w:lvlJc w:val="left"/>
+      <w:pPr>
+        <w:ind w:left="6480" w:hanging="360"/>
+      </w:pPr>
+      <w:rPr>
+        <w:rFonts w:ascii="Wingdings" w:hAnsi="Wingdings" w:hint="default"/>
+      </w:rPr>
+    </w:lvl>
+  </w:abstractNum>
+  <w:abstractNum w:abstractNumId="5" w15:restartNumberingAfterBreak="0">
+    <w:nsid w:val="6A6731AF"/>
+    <w:multiLevelType w:val="hybridMultilevel"/>
+    <w:tmpl w:val="A09E7CB6"/>
+    <w:lvl w:ilvl="0" w:tplc="08090001">
+      <w:start w:val="1"/>
+      <w:numFmt w:val="bullet"/>
+      <w:lvlText w:val=""/>
+      <w:lvlJc w:val="left"/>
+      <w:pPr>
+        <w:ind w:left="720" w:hanging="360"/>
+      </w:pPr>
+      <w:rPr>
+        <w:rFonts w:ascii="Symbol" w:hAnsi="Symbol" w:hint="default"/>
+      </w:rPr>
+    </w:lvl>
+    <w:lvl w:ilvl="1" w:tplc="08090003" w:tentative="1">
+      <w:start w:val="1"/>
+      <w:numFmt w:val="bullet"/>
+      <w:lvlText w:val="o"/>
+      <w:lvlJc w:val="left"/>
+      <w:pPr>
+        <w:ind w:left="1440" w:hanging="360"/>
+      </w:pPr>
+      <w:rPr>
+        <w:rFonts w:ascii="Courier New" w:hAnsi="Courier New" w:cs="Courier New" w:hint="default"/>
+      </w:rPr>
+    </w:lvl>
+    <w:lvl w:ilvl="2" w:tplc="08090005" w:tentative="1">
+      <w:start w:val="1"/>
+      <w:numFmt w:val="bullet"/>
+      <w:lvlText w:val=""/>
+      <w:lvlJc w:val="left"/>
+      <w:pPr>
+        <w:ind w:left="2160" w:hanging="360"/>
+      </w:pPr>
+      <w:rPr>
+        <w:rFonts w:ascii="Wingdings" w:hAnsi="Wingdings" w:hint="default"/>
+      </w:rPr>
+    </w:lvl>
+    <w:lvl w:ilvl="3" w:tplc="08090001" w:tentative="1">
+      <w:start w:val="1"/>
+      <w:numFmt w:val="bullet"/>
+      <w:lvlText w:val=""/>
+      <w:lvlJc w:val="left"/>
+      <w:pPr>
+        <w:ind w:left="2880" w:hanging="360"/>
+      </w:pPr>
+      <w:rPr>
+        <w:rFonts w:ascii="Symbol" w:hAnsi="Symbol" w:hint="default"/>
+      </w:rPr>
+    </w:lvl>
+    <w:lvl w:ilvl="4" w:tplc="08090003" w:tentative="1">
+      <w:start w:val="1"/>
+      <w:numFmt w:val="bullet"/>
+      <w:lvlText w:val="o"/>
+      <w:lvlJc w:val="left"/>
+      <w:pPr>
+        <w:ind w:left="3600" w:hanging="360"/>
+      </w:pPr>
+      <w:rPr>
+        <w:rFonts w:ascii="Courier New" w:hAnsi="Courier New" w:cs="Courier New" w:hint="default"/>
+      </w:rPr>
+    </w:lvl>
+    <w:lvl w:ilvl="5" w:tplc="08090005" w:tentative="1">
+      <w:start w:val="1"/>
+      <w:numFmt w:val="bullet"/>
+      <w:lvlText w:val=""/>
+      <w:lvlJc w:val="left"/>
+      <w:pPr>
+        <w:ind w:left="4320" w:hanging="360"/>
+      </w:pPr>
+      <w:rPr>
+        <w:rFonts w:ascii="Wingdings" w:hAnsi="Wingdings" w:hint="default"/>
+      </w:rPr>
+    </w:lvl>
+    <w:lvl w:ilvl="6" w:tplc="08090001" w:tentative="1">
+      <w:start w:val="1"/>
+      <w:numFmt w:val="bullet"/>
+      <w:lvlText w:val=""/>
+      <w:lvlJc w:val="left"/>
+      <w:pPr>
+        <w:ind w:left="5040" w:hanging="360"/>
+      </w:pPr>
+      <w:rPr>
+        <w:rFonts w:ascii="Symbol" w:hAnsi="Symbol" w:hint="default"/>
+      </w:rPr>
+    </w:lvl>
+    <w:lvl w:ilvl="7" w:tplc="08090003" w:tentative="1">
+      <w:start w:val="1"/>
+      <w:numFmt w:val="bullet"/>
+      <w:lvlText w:val="o"/>
+      <w:lvlJc w:val="left"/>
+      <w:pPr>
+        <w:ind w:left="5760" w:hanging="360"/>
+      </w:pPr>
+      <w:rPr>
+        <w:rFonts w:ascii="Courier New" w:hAnsi="Courier New" w:cs="Courier New" w:hint="default"/>
+      </w:rPr>
+    </w:lvl>
+    <w:lvl w:ilvl="8" w:tplc="08090005" w:tentative="1">
+      <w:start w:val="1"/>
+      <w:numFmt w:val="bullet"/>
+      <w:lvlText w:val=""/>
+      <w:lvlJc w:val="left"/>
+      <w:pPr>
+        <w:ind w:left="6480" w:hanging="360"/>
+      </w:pPr>
+      <w:rPr>
+        <w:rFonts w:ascii="Wingdings" w:hAnsi="Wingdings" w:hint="default"/>
+      </w:rPr>
+    </w:lvl>
+  </w:abstractNum>
   <w:num w:numId="1">
+    <w:abstractNumId w:val="2"/>
+  </w:num>
+  <w:num w:numId="2">
+    <w:abstractNumId w:val="1"/>
+  </w:num>
+  <w:num w:numId="3">
     <w:abstractNumId w:val="0"/>
+  </w:num>
+  <w:num w:numId="4">
+    <w:abstractNumId w:val="4"/>
+  </w:num>
+  <w:num w:numId="5">
+    <w:abstractNumId w:val="3"/>
+  </w:num>
+  <w:num w:numId="6">
+    <w:abstractNumId w:val="5"/>
   </w:num>
 </w:numbering>
 </file>

</xml_diff>